<commit_message>
feat: upd doc.go, add readme.md
</commit_message>
<xml_diff>
--- a/file.docx
+++ b/file.docx
@@ -237,23 +237,7 @@
           <w:sz w:val="28"/>
           <w:szCs w:val="28"/>
         </w:rPr>
-        <w:t>{</w:t>
-      </w:r>
-      <w:r>
-        <w:rPr>
-          <w:rFonts w:cs="Times New Roman" w:ascii="Times New Roman" w:hAnsi="Times New Roman"/>
-          <w:sz w:val="28"/>
-          <w:szCs w:val="28"/>
-        </w:rPr>
-        <w:t>дд.мм.гггг</w:t>
-      </w:r>
-      <w:r>
-        <w:rPr>
-          <w:rFonts w:cs="Times New Roman" w:ascii="Times New Roman" w:hAnsi="Times New Roman"/>
-          <w:sz w:val="28"/>
-          <w:szCs w:val="28"/>
-        </w:rPr>
-        <w:t>}</w:t>
+        <w:t>{дд.мм.гггг}</w:t>
       </w:r>
     </w:p>
     <w:p>
@@ -293,103 +277,7 @@
           <w:szCs w:val="28"/>
         </w:rPr>
         <w:tab/>
-        <w:t xml:space="preserve">В связи с </w:t>
-      </w:r>
-      <w:r>
-        <w:rPr>
-          <w:rFonts w:cs="Times New Roman" w:ascii="Times New Roman" w:hAnsi="Times New Roman"/>
-          <w:sz w:val="28"/>
-          <w:szCs w:val="28"/>
-        </w:rPr>
-        <w:t>{</w:t>
-      </w:r>
-      <w:r>
-        <w:rPr>
-          <w:rFonts w:cs="Times New Roman" w:ascii="Times New Roman" w:hAnsi="Times New Roman"/>
-          <w:sz w:val="28"/>
-          <w:szCs w:val="28"/>
-        </w:rPr>
-        <w:t>ххх</w:t>
-      </w:r>
-      <w:r>
-        <w:rPr>
-          <w:rFonts w:cs="Times New Roman" w:ascii="Times New Roman" w:hAnsi="Times New Roman"/>
-          <w:sz w:val="28"/>
-          <w:szCs w:val="28"/>
-        </w:rPr>
-        <w:t>}</w:t>
-      </w:r>
-      <w:r>
-        <w:rPr>
-          <w:rFonts w:cs="Times New Roman" w:ascii="Times New Roman" w:hAnsi="Times New Roman"/>
-          <w:sz w:val="28"/>
-          <w:szCs w:val="28"/>
-        </w:rPr>
-        <w:t xml:space="preserve"> прошу Вас выдать разовый материальный пропуск. Для перемещения в ДК РУТ (МИИТ) по адресу Новосущевский переулок 6, стр. 1 через </w:t>
-      </w:r>
-      <w:r>
-        <w:rPr>
-          <w:rFonts w:cs="Times New Roman" w:ascii="Times New Roman" w:hAnsi="Times New Roman"/>
-          <w:sz w:val="28"/>
-          <w:szCs w:val="28"/>
-        </w:rPr>
-        <w:t>{</w:t>
-      </w:r>
-      <w:r>
-        <w:rPr>
-          <w:rFonts w:cs="Times New Roman" w:ascii="Times New Roman" w:hAnsi="Times New Roman"/>
-          <w:sz w:val="28"/>
-          <w:szCs w:val="28"/>
-        </w:rPr>
-        <w:t>yyy</w:t>
-      </w:r>
-      <w:r>
-        <w:rPr>
-          <w:rFonts w:cs="Times New Roman" w:ascii="Times New Roman" w:hAnsi="Times New Roman"/>
-          <w:sz w:val="28"/>
-          <w:szCs w:val="28"/>
-        </w:rPr>
-        <w:t>}</w:t>
-      </w:r>
-      <w:r>
-        <w:rPr>
-          <w:rFonts w:cs="Times New Roman" w:ascii="Times New Roman" w:hAnsi="Times New Roman"/>
-          <w:sz w:val="28"/>
-          <w:szCs w:val="28"/>
-        </w:rPr>
-        <w:t xml:space="preserve"> с </w:t>
-      </w:r>
-      <w:r>
-        <w:rPr>
-          <w:rFonts w:cs="Times New Roman" w:ascii="Times New Roman" w:hAnsi="Times New Roman"/>
-          <w:sz w:val="28"/>
-          <w:szCs w:val="28"/>
-        </w:rPr>
-        <w:t>{</w:t>
-      </w:r>
-      <w:r>
-        <w:rPr>
-          <w:rFonts w:cs="Times New Roman" w:ascii="Times New Roman" w:hAnsi="Times New Roman"/>
-          <w:sz w:val="28"/>
-          <w:szCs w:val="28"/>
-        </w:rPr>
-        <w:t>zzz</w:t>
-      </w:r>
-      <w:r>
-        <w:rPr>
-          <w:rFonts w:cs="Times New Roman" w:ascii="Times New Roman" w:hAnsi="Times New Roman"/>
-          <w:sz w:val="28"/>
-          <w:szCs w:val="28"/>
-        </w:rPr>
-        <w:t>}</w:t>
-      </w:r>
-      <w:r>
-        <w:rPr>
-          <w:rFonts w:cs="Times New Roman" w:ascii="Times New Roman" w:hAnsi="Times New Roman"/>
-          <w:sz w:val="28"/>
-          <w:szCs w:val="28"/>
-        </w:rPr>
-        <w:t>.</w:t>
+        <w:t>В связи с {xxx} прошу Вас выдать разовый материальный пропуск. Для перемещения в ДК РУТ (МИИТ) по адресу Новосущевский переулок 6, стр. 1 через {yyy} с {zzz}.</w:t>
       </w:r>
     </w:p>
     <w:p>
@@ -428,10 +316,10 @@
       </w:tblPr>
       <w:tblGrid>
         <w:gridCol w:w="506"/>
-        <w:gridCol w:w="2827"/>
-        <w:gridCol w:w="1825"/>
-        <w:gridCol w:w="2185"/>
-        <w:gridCol w:w="2193"/>
+        <w:gridCol w:w="2824"/>
+        <w:gridCol w:w="1828"/>
+        <w:gridCol w:w="2182"/>
+        <w:gridCol w:w="2196"/>
       </w:tblGrid>
       <w:tr>
         <w:trPr>
@@ -471,7 +359,7 @@
         </w:tc>
         <w:tc>
           <w:tcPr>
-            <w:tcW w:w="2827" w:type="dxa"/>
+            <w:tcW w:w="2824" w:type="dxa"/>
             <w:tcBorders/>
           </w:tcPr>
           <w:p>
@@ -501,7 +389,7 @@
         </w:tc>
         <w:tc>
           <w:tcPr>
-            <w:tcW w:w="1825" w:type="dxa"/>
+            <w:tcW w:w="1828" w:type="dxa"/>
             <w:tcBorders/>
           </w:tcPr>
           <w:p>
@@ -531,7 +419,7 @@
         </w:tc>
         <w:tc>
           <w:tcPr>
-            <w:tcW w:w="2185" w:type="dxa"/>
+            <w:tcW w:w="2182" w:type="dxa"/>
             <w:tcBorders/>
           </w:tcPr>
           <w:p>
@@ -561,7 +449,7 @@
         </w:tc>
         <w:tc>
           <w:tcPr>
-            <w:tcW w:w="2193" w:type="dxa"/>
+            <w:tcW w:w="2196" w:type="dxa"/>
             <w:tcBorders/>
           </w:tcPr>
           <w:p>
@@ -628,39 +516,39 @@
         </w:tc>
         <w:tc>
           <w:tcPr>
-            <w:tcW w:w="2827" w:type="dxa"/>
-            <w:tcBorders/>
-          </w:tcPr>
-          <w:p>
-            <w:pPr>
-              <w:pStyle w:val="Normal"/>
-              <w:widowControl w:val="false"/>
-              <w:suppressAutoHyphens w:val="true"/>
-              <w:spacing w:before="0" w:after="200"/>
-              <w:jc w:val="left"/>
-              <w:rPr>
-                <w:color w:val="000000"/>
-              </w:rPr>
-            </w:pPr>
-            <w:r>
-              <w:rPr>
-                <w:rFonts w:eastAsia="Times New Roman" w:cs="Times New Roman" w:ascii="Times New Roman" w:hAnsi="Times New Roman"/>
-                <w:color w:val="000000"/>
-                <w:sz w:val="24"/>
-                <w:szCs w:val="24"/>
-                <w:lang w:eastAsia="ru-RU"/>
-              </w:rPr>
-              <w:t>{</w:t>
-            </w:r>
-            <w:r>
-              <w:rPr>
-                <w:rFonts w:eastAsia="Times New Roman" w:cs="Times New Roman" w:ascii="Times New Roman" w:hAnsi="Times New Roman"/>
-                <w:color w:val="000000"/>
-                <w:sz w:val="24"/>
-                <w:szCs w:val="24"/>
-                <w:lang w:eastAsia="ru-RU"/>
-              </w:rPr>
-              <w:t>x1</w:t>
+            <w:tcW w:w="2824" w:type="dxa"/>
+            <w:tcBorders/>
+          </w:tcPr>
+          <w:p>
+            <w:pPr>
+              <w:pStyle w:val="Normal"/>
+              <w:widowControl w:val="false"/>
+              <w:suppressAutoHyphens w:val="true"/>
+              <w:spacing w:before="0" w:after="200"/>
+              <w:jc w:val="left"/>
+              <w:rPr>
+                <w:color w:val="000000"/>
+              </w:rPr>
+            </w:pPr>
+            <w:r>
+              <w:rPr>
+                <w:rFonts w:eastAsia="Times New Roman" w:cs="Times New Roman" w:ascii="Times New Roman" w:hAnsi="Times New Roman"/>
+                <w:color w:val="000000"/>
+                <w:sz w:val="24"/>
+                <w:szCs w:val="24"/>
+                <w:lang w:eastAsia="ru-RU"/>
+              </w:rPr>
+              <w:t>{x</w:t>
+            </w:r>
+            <w:r>
+              <w:rPr>
+                <w:rFonts w:eastAsia="Times New Roman" w:cs="Times New Roman" w:ascii="Times New Roman" w:hAnsi="Times New Roman"/>
+                <w:color w:val="000000"/>
+                <w:sz w:val="24"/>
+                <w:szCs w:val="24"/>
+                <w:lang w:eastAsia="ru-RU"/>
+              </w:rPr>
+              <w:t>0</w:t>
             </w:r>
             <w:r>
               <w:rPr>
@@ -676,39 +564,39 @@
         </w:tc>
         <w:tc>
           <w:tcPr>
-            <w:tcW w:w="1825" w:type="dxa"/>
-            <w:tcBorders/>
-          </w:tcPr>
-          <w:p>
-            <w:pPr>
-              <w:pStyle w:val="Normal"/>
-              <w:widowControl w:val="false"/>
-              <w:suppressAutoHyphens w:val="true"/>
-              <w:spacing w:before="0" w:after="200"/>
-              <w:jc w:val="left"/>
-              <w:rPr>
-                <w:color w:val="000000"/>
-              </w:rPr>
-            </w:pPr>
-            <w:r>
-              <w:rPr>
-                <w:rFonts w:eastAsia="Times New Roman" w:cs="Times New Roman" w:ascii="Times New Roman" w:hAnsi="Times New Roman"/>
-                <w:color w:val="000000"/>
-                <w:sz w:val="24"/>
-                <w:szCs w:val="24"/>
-                <w:lang w:eastAsia="ru-RU"/>
-              </w:rPr>
-              <w:t>{</w:t>
-            </w:r>
-            <w:r>
-              <w:rPr>
-                <w:rFonts w:eastAsia="Times New Roman" w:cs="Times New Roman" w:ascii="Times New Roman" w:hAnsi="Times New Roman"/>
-                <w:color w:val="000000"/>
-                <w:sz w:val="24"/>
-                <w:szCs w:val="24"/>
-                <w:lang w:eastAsia="ru-RU"/>
-              </w:rPr>
-              <w:t>y1</w:t>
+            <w:tcW w:w="1828" w:type="dxa"/>
+            <w:tcBorders/>
+          </w:tcPr>
+          <w:p>
+            <w:pPr>
+              <w:pStyle w:val="Normal"/>
+              <w:widowControl w:val="false"/>
+              <w:suppressAutoHyphens w:val="true"/>
+              <w:spacing w:before="0" w:after="200"/>
+              <w:jc w:val="left"/>
+              <w:rPr>
+                <w:color w:val="000000"/>
+              </w:rPr>
+            </w:pPr>
+            <w:r>
+              <w:rPr>
+                <w:rFonts w:eastAsia="Times New Roman" w:cs="Times New Roman" w:ascii="Times New Roman" w:hAnsi="Times New Roman"/>
+                <w:color w:val="000000"/>
+                <w:sz w:val="24"/>
+                <w:szCs w:val="24"/>
+                <w:lang w:eastAsia="ru-RU"/>
+              </w:rPr>
+              <w:t>{y</w:t>
+            </w:r>
+            <w:r>
+              <w:rPr>
+                <w:rFonts w:eastAsia="Times New Roman" w:cs="Times New Roman" w:ascii="Times New Roman" w:hAnsi="Times New Roman"/>
+                <w:color w:val="000000"/>
+                <w:sz w:val="24"/>
+                <w:szCs w:val="24"/>
+                <w:lang w:eastAsia="ru-RU"/>
+              </w:rPr>
+              <w:t>0</w:t>
             </w:r>
             <w:r>
               <w:rPr>
@@ -724,7 +612,7 @@
         </w:tc>
         <w:tc>
           <w:tcPr>
-            <w:tcW w:w="2185" w:type="dxa"/>
+            <w:tcW w:w="2182" w:type="dxa"/>
             <w:tcBorders/>
           </w:tcPr>
           <w:p>
@@ -755,7 +643,7 @@
         </w:tc>
         <w:tc>
           <w:tcPr>
-            <w:tcW w:w="2193" w:type="dxa"/>
+            <w:tcW w:w="2196" w:type="dxa"/>
             <w:tcBorders/>
           </w:tcPr>
           <w:p>
@@ -820,63 +708,103 @@
         </w:tc>
         <w:tc>
           <w:tcPr>
-            <w:tcW w:w="2827" w:type="dxa"/>
-            <w:tcBorders/>
-          </w:tcPr>
-          <w:p>
-            <w:pPr>
-              <w:pStyle w:val="Normal"/>
-              <w:widowControl w:val="false"/>
-              <w:suppressAutoHyphens w:val="true"/>
-              <w:spacing w:before="0" w:after="200"/>
-              <w:jc w:val="left"/>
-              <w:rPr>
-                <w:color w:val="000000"/>
-              </w:rPr>
-            </w:pPr>
-            <w:r>
-              <w:rPr>
-                <w:rFonts w:eastAsia="Times New Roman" w:cs="Times New Roman" w:ascii="Times New Roman" w:hAnsi="Times New Roman"/>
-                <w:color w:val="000000"/>
-                <w:sz w:val="24"/>
-                <w:szCs w:val="24"/>
-                <w:lang w:eastAsia="ru-RU"/>
-              </w:rPr>
-              <w:t>y2</w:t>
-            </w:r>
-          </w:p>
-        </w:tc>
-        <w:tc>
-          <w:tcPr>
-            <w:tcW w:w="1825" w:type="dxa"/>
-            <w:tcBorders/>
-          </w:tcPr>
-          <w:p>
-            <w:pPr>
-              <w:pStyle w:val="Normal"/>
-              <w:widowControl w:val="false"/>
-              <w:suppressAutoHyphens w:val="true"/>
-              <w:spacing w:before="0" w:after="200"/>
-              <w:jc w:val="left"/>
-              <w:rPr>
-                <w:color w:val="000000"/>
-              </w:rPr>
-            </w:pPr>
-            <w:r>
-              <w:rPr>
-                <w:rFonts w:eastAsia="Times New Roman" w:cs="Times New Roman" w:ascii="Times New Roman" w:hAnsi="Times New Roman"/>
-                <w:color w:val="000000"/>
-                <w:sz w:val="24"/>
-                <w:szCs w:val="24"/>
-                <w:lang w:eastAsia="ru-RU"/>
-              </w:rPr>
-              <w:t>y2</w:t>
-            </w:r>
-          </w:p>
-        </w:tc>
-        <w:tc>
-          <w:tcPr>
-            <w:tcW w:w="2185" w:type="dxa"/>
+            <w:tcW w:w="2824" w:type="dxa"/>
+            <w:tcBorders/>
+          </w:tcPr>
+          <w:p>
+            <w:pPr>
+              <w:pStyle w:val="Normal"/>
+              <w:widowControl w:val="false"/>
+              <w:suppressAutoHyphens w:val="true"/>
+              <w:spacing w:before="0" w:after="200"/>
+              <w:jc w:val="left"/>
+              <w:rPr>
+                <w:color w:val="000000"/>
+              </w:rPr>
+            </w:pPr>
+            <w:r>
+              <w:rPr>
+                <w:rFonts w:eastAsia="Times New Roman" w:cs="Times New Roman" w:ascii="Times New Roman" w:hAnsi="Times New Roman"/>
+                <w:color w:val="000000"/>
+                <w:sz w:val="24"/>
+                <w:szCs w:val="24"/>
+                <w:lang w:eastAsia="ru-RU"/>
+              </w:rPr>
+              <w:t>{x</w:t>
+            </w:r>
+            <w:r>
+              <w:rPr>
+                <w:rFonts w:eastAsia="Times New Roman" w:cs="Times New Roman" w:ascii="Times New Roman" w:hAnsi="Times New Roman"/>
+                <w:color w:val="000000"/>
+                <w:sz w:val="24"/>
+                <w:szCs w:val="24"/>
+                <w:lang w:eastAsia="ru-RU"/>
+              </w:rPr>
+              <w:t>1</w:t>
+            </w:r>
+            <w:r>
+              <w:rPr>
+                <w:rFonts w:eastAsia="Times New Roman" w:cs="Times New Roman" w:ascii="Times New Roman" w:hAnsi="Times New Roman"/>
+                <w:color w:val="000000"/>
+                <w:sz w:val="24"/>
+                <w:szCs w:val="24"/>
+                <w:lang w:eastAsia="ru-RU"/>
+              </w:rPr>
+              <w:t>}</w:t>
+            </w:r>
+          </w:p>
+        </w:tc>
+        <w:tc>
+          <w:tcPr>
+            <w:tcW w:w="1828" w:type="dxa"/>
+            <w:tcBorders/>
+          </w:tcPr>
+          <w:p>
+            <w:pPr>
+              <w:pStyle w:val="Normal"/>
+              <w:widowControl w:val="false"/>
+              <w:suppressAutoHyphens w:val="true"/>
+              <w:spacing w:before="0" w:after="200"/>
+              <w:jc w:val="left"/>
+              <w:rPr>
+                <w:color w:val="000000"/>
+              </w:rPr>
+            </w:pPr>
+            <w:r>
+              <w:rPr>
+                <w:rFonts w:eastAsia="Times New Roman" w:cs="Times New Roman" w:ascii="Times New Roman" w:hAnsi="Times New Roman"/>
+                <w:color w:val="000000"/>
+                <w:sz w:val="24"/>
+                <w:szCs w:val="24"/>
+                <w:lang w:eastAsia="ru-RU"/>
+              </w:rPr>
+              <w:t>{y</w:t>
+            </w:r>
+            <w:r>
+              <w:rPr>
+                <w:rFonts w:eastAsia="Times New Roman" w:cs="Times New Roman" w:ascii="Times New Roman" w:hAnsi="Times New Roman"/>
+                <w:color w:val="000000"/>
+                <w:sz w:val="24"/>
+                <w:szCs w:val="24"/>
+                <w:lang w:eastAsia="ru-RU"/>
+              </w:rPr>
+              <w:t>1</w:t>
+            </w:r>
+            <w:r>
+              <w:rPr>
+                <w:rFonts w:eastAsia="Times New Roman" w:cs="Times New Roman" w:ascii="Times New Roman" w:hAnsi="Times New Roman"/>
+                <w:color w:val="000000"/>
+                <w:sz w:val="24"/>
+                <w:szCs w:val="24"/>
+                <w:lang w:eastAsia="ru-RU"/>
+              </w:rPr>
+              <w:t>}</w:t>
+            </w:r>
+          </w:p>
+        </w:tc>
+        <w:tc>
+          <w:tcPr>
+            <w:tcW w:w="2182" w:type="dxa"/>
             <w:tcBorders/>
           </w:tcPr>
           <w:p>
@@ -907,7 +835,7 @@
         </w:tc>
         <w:tc>
           <w:tcPr>
-            <w:tcW w:w="2193" w:type="dxa"/>
+            <w:tcW w:w="2196" w:type="dxa"/>
             <w:tcBorders/>
           </w:tcPr>
           <w:p>
@@ -972,63 +900,103 @@
         </w:tc>
         <w:tc>
           <w:tcPr>
-            <w:tcW w:w="2827" w:type="dxa"/>
-            <w:tcBorders/>
-          </w:tcPr>
-          <w:p>
-            <w:pPr>
-              <w:pStyle w:val="Normal"/>
-              <w:widowControl w:val="false"/>
-              <w:suppressAutoHyphens w:val="true"/>
-              <w:spacing w:before="0" w:after="200"/>
-              <w:jc w:val="left"/>
-              <w:rPr>
-                <w:color w:val="000000"/>
-              </w:rPr>
-            </w:pPr>
-            <w:r>
-              <w:rPr>
-                <w:rFonts w:eastAsia="Times New Roman" w:cs="Times New Roman" w:ascii="Times New Roman" w:hAnsi="Times New Roman"/>
-                <w:color w:val="000000"/>
-                <w:sz w:val="24"/>
-                <w:szCs w:val="24"/>
-                <w:lang w:eastAsia="ru-RU"/>
-              </w:rPr>
-              <w:t>x3</w:t>
-            </w:r>
-          </w:p>
-        </w:tc>
-        <w:tc>
-          <w:tcPr>
-            <w:tcW w:w="1825" w:type="dxa"/>
-            <w:tcBorders/>
-          </w:tcPr>
-          <w:p>
-            <w:pPr>
-              <w:pStyle w:val="Normal"/>
-              <w:widowControl w:val="false"/>
-              <w:suppressAutoHyphens w:val="true"/>
-              <w:spacing w:before="0" w:after="200"/>
-              <w:jc w:val="left"/>
-              <w:rPr>
-                <w:color w:val="000000"/>
-              </w:rPr>
-            </w:pPr>
-            <w:r>
-              <w:rPr>
-                <w:rFonts w:eastAsia="Times New Roman" w:cs="Times New Roman" w:ascii="Times New Roman" w:hAnsi="Times New Roman"/>
-                <w:color w:val="000000"/>
-                <w:sz w:val="24"/>
-                <w:szCs w:val="24"/>
-                <w:lang w:eastAsia="ru-RU"/>
-              </w:rPr>
-              <w:t>x3</w:t>
-            </w:r>
-          </w:p>
-        </w:tc>
-        <w:tc>
-          <w:tcPr>
-            <w:tcW w:w="2185" w:type="dxa"/>
+            <w:tcW w:w="2824" w:type="dxa"/>
+            <w:tcBorders/>
+          </w:tcPr>
+          <w:p>
+            <w:pPr>
+              <w:pStyle w:val="Normal"/>
+              <w:widowControl w:val="false"/>
+              <w:suppressAutoHyphens w:val="true"/>
+              <w:spacing w:before="0" w:after="200"/>
+              <w:jc w:val="left"/>
+              <w:rPr>
+                <w:color w:val="000000"/>
+              </w:rPr>
+            </w:pPr>
+            <w:r>
+              <w:rPr>
+                <w:rFonts w:eastAsia="Times New Roman" w:cs="Times New Roman" w:ascii="Times New Roman" w:hAnsi="Times New Roman"/>
+                <w:color w:val="000000"/>
+                <w:sz w:val="24"/>
+                <w:szCs w:val="24"/>
+                <w:lang w:eastAsia="ru-RU"/>
+              </w:rPr>
+              <w:t>{x</w:t>
+            </w:r>
+            <w:r>
+              <w:rPr>
+                <w:rFonts w:eastAsia="Times New Roman" w:cs="Times New Roman" w:ascii="Times New Roman" w:hAnsi="Times New Roman"/>
+                <w:color w:val="000000"/>
+                <w:sz w:val="24"/>
+                <w:szCs w:val="24"/>
+                <w:lang w:eastAsia="ru-RU"/>
+              </w:rPr>
+              <w:t>2</w:t>
+            </w:r>
+            <w:r>
+              <w:rPr>
+                <w:rFonts w:eastAsia="Times New Roman" w:cs="Times New Roman" w:ascii="Times New Roman" w:hAnsi="Times New Roman"/>
+                <w:color w:val="000000"/>
+                <w:sz w:val="24"/>
+                <w:szCs w:val="24"/>
+                <w:lang w:eastAsia="ru-RU"/>
+              </w:rPr>
+              <w:t>}</w:t>
+            </w:r>
+          </w:p>
+        </w:tc>
+        <w:tc>
+          <w:tcPr>
+            <w:tcW w:w="1828" w:type="dxa"/>
+            <w:tcBorders/>
+          </w:tcPr>
+          <w:p>
+            <w:pPr>
+              <w:pStyle w:val="Normal"/>
+              <w:widowControl w:val="false"/>
+              <w:suppressAutoHyphens w:val="true"/>
+              <w:spacing w:before="0" w:after="200"/>
+              <w:jc w:val="left"/>
+              <w:rPr>
+                <w:color w:val="000000"/>
+              </w:rPr>
+            </w:pPr>
+            <w:r>
+              <w:rPr>
+                <w:rFonts w:eastAsia="Times New Roman" w:cs="Times New Roman" w:ascii="Times New Roman" w:hAnsi="Times New Roman"/>
+                <w:color w:val="000000"/>
+                <w:sz w:val="24"/>
+                <w:szCs w:val="24"/>
+                <w:lang w:eastAsia="ru-RU"/>
+              </w:rPr>
+              <w:t>{x</w:t>
+            </w:r>
+            <w:r>
+              <w:rPr>
+                <w:rFonts w:eastAsia="Times New Roman" w:cs="Times New Roman" w:ascii="Times New Roman" w:hAnsi="Times New Roman"/>
+                <w:color w:val="000000"/>
+                <w:sz w:val="24"/>
+                <w:szCs w:val="24"/>
+                <w:lang w:eastAsia="ru-RU"/>
+              </w:rPr>
+              <w:t>2</w:t>
+            </w:r>
+            <w:r>
+              <w:rPr>
+                <w:rFonts w:eastAsia="Times New Roman" w:cs="Times New Roman" w:ascii="Times New Roman" w:hAnsi="Times New Roman"/>
+                <w:color w:val="000000"/>
+                <w:sz w:val="24"/>
+                <w:szCs w:val="24"/>
+                <w:lang w:eastAsia="ru-RU"/>
+              </w:rPr>
+              <w:t>}</w:t>
+            </w:r>
+          </w:p>
+        </w:tc>
+        <w:tc>
+          <w:tcPr>
+            <w:tcW w:w="2182" w:type="dxa"/>
             <w:tcBorders/>
           </w:tcPr>
           <w:p>
@@ -1059,7 +1027,7 @@
         </w:tc>
         <w:tc>
           <w:tcPr>
-            <w:tcW w:w="2193" w:type="dxa"/>
+            <w:tcW w:w="2196" w:type="dxa"/>
             <w:tcBorders/>
           </w:tcPr>
           <w:p>
@@ -1124,7 +1092,7 @@
         </w:tc>
         <w:tc>
           <w:tcPr>
-            <w:tcW w:w="2827" w:type="dxa"/>
+            <w:tcW w:w="2824" w:type="dxa"/>
             <w:tcBorders/>
           </w:tcPr>
           <w:p>
@@ -1152,7 +1120,7 @@
         </w:tc>
         <w:tc>
           <w:tcPr>
-            <w:tcW w:w="1825" w:type="dxa"/>
+            <w:tcW w:w="1828" w:type="dxa"/>
             <w:tcBorders/>
           </w:tcPr>
           <w:p>
@@ -1180,7 +1148,7 @@
         </w:tc>
         <w:tc>
           <w:tcPr>
-            <w:tcW w:w="2185" w:type="dxa"/>
+            <w:tcW w:w="2182" w:type="dxa"/>
             <w:tcBorders/>
           </w:tcPr>
           <w:p>
@@ -1211,7 +1179,7 @@
         </w:tc>
         <w:tc>
           <w:tcPr>
-            <w:tcW w:w="2193" w:type="dxa"/>
+            <w:tcW w:w="2196" w:type="dxa"/>
             <w:tcBorders/>
           </w:tcPr>
           <w:p>
@@ -1276,7 +1244,7 @@
         </w:tc>
         <w:tc>
           <w:tcPr>
-            <w:tcW w:w="2827" w:type="dxa"/>
+            <w:tcW w:w="2824" w:type="dxa"/>
             <w:tcBorders/>
           </w:tcPr>
           <w:p>
@@ -1304,7 +1272,7 @@
         </w:tc>
         <w:tc>
           <w:tcPr>
-            <w:tcW w:w="1825" w:type="dxa"/>
+            <w:tcW w:w="1828" w:type="dxa"/>
             <w:tcBorders/>
           </w:tcPr>
           <w:p>
@@ -1332,7 +1300,7 @@
         </w:tc>
         <w:tc>
           <w:tcPr>
-            <w:tcW w:w="2185" w:type="dxa"/>
+            <w:tcW w:w="2182" w:type="dxa"/>
             <w:tcBorders/>
           </w:tcPr>
           <w:p>
@@ -1363,7 +1331,7 @@
         </w:tc>
         <w:tc>
           <w:tcPr>
-            <w:tcW w:w="2193" w:type="dxa"/>
+            <w:tcW w:w="2196" w:type="dxa"/>
             <w:tcBorders/>
           </w:tcPr>
           <w:p>
@@ -1428,7 +1396,7 @@
         </w:tc>
         <w:tc>
           <w:tcPr>
-            <w:tcW w:w="2827" w:type="dxa"/>
+            <w:tcW w:w="2824" w:type="dxa"/>
             <w:tcBorders/>
           </w:tcPr>
           <w:p>
@@ -1456,7 +1424,7 @@
         </w:tc>
         <w:tc>
           <w:tcPr>
-            <w:tcW w:w="1825" w:type="dxa"/>
+            <w:tcW w:w="1828" w:type="dxa"/>
             <w:tcBorders/>
           </w:tcPr>
           <w:p>
@@ -1484,7 +1452,7 @@
         </w:tc>
         <w:tc>
           <w:tcPr>
-            <w:tcW w:w="2185" w:type="dxa"/>
+            <w:tcW w:w="2182" w:type="dxa"/>
             <w:tcBorders/>
           </w:tcPr>
           <w:p>
@@ -1515,7 +1483,7 @@
         </w:tc>
         <w:tc>
           <w:tcPr>
-            <w:tcW w:w="2193" w:type="dxa"/>
+            <w:tcW w:w="2196" w:type="dxa"/>
             <w:tcBorders/>
           </w:tcPr>
           <w:p>
@@ -1663,7 +1631,7 @@
         </w:tc>
         <w:tc>
           <w:tcPr>
-            <w:tcW w:w="2827" w:type="dxa"/>
+            <w:tcW w:w="2824" w:type="dxa"/>
             <w:tcBorders/>
           </w:tcPr>
           <w:p>
@@ -1693,7 +1661,7 @@
         </w:tc>
         <w:tc>
           <w:tcPr>
-            <w:tcW w:w="1825" w:type="dxa"/>
+            <w:tcW w:w="1828" w:type="dxa"/>
             <w:tcBorders/>
           </w:tcPr>
           <w:p>
@@ -1723,7 +1691,7 @@
         </w:tc>
         <w:tc>
           <w:tcPr>
-            <w:tcW w:w="2185" w:type="dxa"/>
+            <w:tcW w:w="2182" w:type="dxa"/>
             <w:tcBorders/>
           </w:tcPr>
           <w:p>
@@ -1753,7 +1721,7 @@
         </w:tc>
         <w:tc>
           <w:tcPr>
-            <w:tcW w:w="2193" w:type="dxa"/>
+            <w:tcW w:w="2196" w:type="dxa"/>
             <w:tcBorders/>
           </w:tcPr>
           <w:p>
@@ -1818,7 +1786,7 @@
         </w:tc>
         <w:tc>
           <w:tcPr>
-            <w:tcW w:w="2827" w:type="dxa"/>
+            <w:tcW w:w="2824" w:type="dxa"/>
             <w:tcBorders/>
           </w:tcPr>
           <w:p>
@@ -1848,7 +1816,7 @@
         </w:tc>
         <w:tc>
           <w:tcPr>
-            <w:tcW w:w="1825" w:type="dxa"/>
+            <w:tcW w:w="1828" w:type="dxa"/>
             <w:tcBorders/>
           </w:tcPr>
           <w:p>
@@ -1878,7 +1846,7 @@
         </w:tc>
         <w:tc>
           <w:tcPr>
-            <w:tcW w:w="2185" w:type="dxa"/>
+            <w:tcW w:w="2182" w:type="dxa"/>
             <w:tcBorders/>
           </w:tcPr>
           <w:p>
@@ -1908,7 +1876,7 @@
         </w:tc>
         <w:tc>
           <w:tcPr>
-            <w:tcW w:w="2193" w:type="dxa"/>
+            <w:tcW w:w="2196" w:type="dxa"/>
             <w:tcBorders/>
           </w:tcPr>
           <w:p>

</xml_diff>

<commit_message>
feat: add work with table
</commit_message>
<xml_diff>
--- a/file.docx
+++ b/file.docx
@@ -316,10 +316,10 @@
       </w:tblPr>
       <w:tblGrid>
         <w:gridCol w:w="506"/>
-        <w:gridCol w:w="2824"/>
-        <w:gridCol w:w="1828"/>
-        <w:gridCol w:w="2182"/>
-        <w:gridCol w:w="2196"/>
+        <w:gridCol w:w="2823"/>
+        <w:gridCol w:w="1829"/>
+        <w:gridCol w:w="2178"/>
+        <w:gridCol w:w="2200"/>
       </w:tblGrid>
       <w:tr>
         <w:trPr>
@@ -359,7 +359,7 @@
         </w:tc>
         <w:tc>
           <w:tcPr>
-            <w:tcW w:w="2824" w:type="dxa"/>
+            <w:tcW w:w="2823" w:type="dxa"/>
             <w:tcBorders/>
           </w:tcPr>
           <w:p>
@@ -389,7 +389,7 @@
         </w:tc>
         <w:tc>
           <w:tcPr>
-            <w:tcW w:w="1828" w:type="dxa"/>
+            <w:tcW w:w="1829" w:type="dxa"/>
             <w:tcBorders/>
           </w:tcPr>
           <w:p>
@@ -419,7 +419,7 @@
         </w:tc>
         <w:tc>
           <w:tcPr>
-            <w:tcW w:w="2182" w:type="dxa"/>
+            <w:tcW w:w="2178" w:type="dxa"/>
             <w:tcBorders/>
           </w:tcPr>
           <w:p>
@@ -449,7 +449,7 @@
         </w:tc>
         <w:tc>
           <w:tcPr>
-            <w:tcW w:w="2196" w:type="dxa"/>
+            <w:tcW w:w="2200" w:type="dxa"/>
             <w:tcBorders/>
           </w:tcPr>
           <w:p>
@@ -475,1038 +475,6 @@
                 <w:lang w:val="ru-RU" w:eastAsia="ru-RU" w:bidi="ar-SA"/>
               </w:rPr>
               <w:t>Примечание</w:t>
-            </w:r>
-          </w:p>
-        </w:tc>
-      </w:tr>
-      <w:tr>
-        <w:trPr>
-          <w:trHeight w:val="378" w:hRule="atLeast"/>
-        </w:trPr>
-        <w:tc>
-          <w:tcPr>
-            <w:tcW w:w="506" w:type="dxa"/>
-            <w:tcBorders/>
-          </w:tcPr>
-          <w:p>
-            <w:pPr>
-              <w:pStyle w:val="Normal"/>
-              <w:widowControl w:val="false"/>
-              <w:suppressAutoHyphens w:val="true"/>
-              <w:spacing w:before="0" w:after="200"/>
-              <w:jc w:val="left"/>
-              <w:rPr>
-                <w:rFonts w:ascii="Times New Roman" w:hAnsi="Times New Roman" w:eastAsia="Times New Roman" w:cs="Times New Roman"/>
-                <w:sz w:val="24"/>
-                <w:szCs w:val="24"/>
-                <w:lang w:eastAsia="ru-RU"/>
-              </w:rPr>
-            </w:pPr>
-            <w:r>
-              <w:rPr>
-                <w:rFonts w:eastAsia="Times New Roman" w:cs="Times New Roman" w:ascii="Times New Roman" w:hAnsi="Times New Roman"/>
-                <w:kern w:val="0"/>
-                <w:sz w:val="24"/>
-                <w:szCs w:val="24"/>
-                <w:lang w:val="ru-RU" w:eastAsia="ru-RU" w:bidi="ar-SA"/>
-              </w:rPr>
-              <w:t>1</w:t>
-            </w:r>
-          </w:p>
-        </w:tc>
-        <w:tc>
-          <w:tcPr>
-            <w:tcW w:w="2824" w:type="dxa"/>
-            <w:tcBorders/>
-          </w:tcPr>
-          <w:p>
-            <w:pPr>
-              <w:pStyle w:val="Normal"/>
-              <w:widowControl w:val="false"/>
-              <w:suppressAutoHyphens w:val="true"/>
-              <w:spacing w:before="0" w:after="200"/>
-              <w:jc w:val="left"/>
-              <w:rPr>
-                <w:color w:val="000000"/>
-              </w:rPr>
-            </w:pPr>
-            <w:r>
-              <w:rPr>
-                <w:rFonts w:eastAsia="Times New Roman" w:cs="Times New Roman" w:ascii="Times New Roman" w:hAnsi="Times New Roman"/>
-                <w:color w:val="000000"/>
-                <w:sz w:val="24"/>
-                <w:szCs w:val="24"/>
-                <w:lang w:eastAsia="ru-RU"/>
-              </w:rPr>
-              <w:t>{x</w:t>
-            </w:r>
-            <w:r>
-              <w:rPr>
-                <w:rFonts w:eastAsia="Times New Roman" w:cs="Times New Roman" w:ascii="Times New Roman" w:hAnsi="Times New Roman"/>
-                <w:color w:val="000000"/>
-                <w:sz w:val="24"/>
-                <w:szCs w:val="24"/>
-                <w:lang w:eastAsia="ru-RU"/>
-              </w:rPr>
-              <w:t>0</w:t>
-            </w:r>
-            <w:r>
-              <w:rPr>
-                <w:rFonts w:eastAsia="Times New Roman" w:cs="Times New Roman" w:ascii="Times New Roman" w:hAnsi="Times New Roman"/>
-                <w:color w:val="000000"/>
-                <w:sz w:val="24"/>
-                <w:szCs w:val="24"/>
-                <w:lang w:eastAsia="ru-RU"/>
-              </w:rPr>
-              <w:t>}</w:t>
-            </w:r>
-          </w:p>
-        </w:tc>
-        <w:tc>
-          <w:tcPr>
-            <w:tcW w:w="1828" w:type="dxa"/>
-            <w:tcBorders/>
-          </w:tcPr>
-          <w:p>
-            <w:pPr>
-              <w:pStyle w:val="Normal"/>
-              <w:widowControl w:val="false"/>
-              <w:suppressAutoHyphens w:val="true"/>
-              <w:spacing w:before="0" w:after="200"/>
-              <w:jc w:val="left"/>
-              <w:rPr>
-                <w:color w:val="000000"/>
-              </w:rPr>
-            </w:pPr>
-            <w:r>
-              <w:rPr>
-                <w:rFonts w:eastAsia="Times New Roman" w:cs="Times New Roman" w:ascii="Times New Roman" w:hAnsi="Times New Roman"/>
-                <w:color w:val="000000"/>
-                <w:sz w:val="24"/>
-                <w:szCs w:val="24"/>
-                <w:lang w:eastAsia="ru-RU"/>
-              </w:rPr>
-              <w:t>{y</w:t>
-            </w:r>
-            <w:r>
-              <w:rPr>
-                <w:rFonts w:eastAsia="Times New Roman" w:cs="Times New Roman" w:ascii="Times New Roman" w:hAnsi="Times New Roman"/>
-                <w:color w:val="000000"/>
-                <w:sz w:val="24"/>
-                <w:szCs w:val="24"/>
-                <w:lang w:eastAsia="ru-RU"/>
-              </w:rPr>
-              <w:t>0</w:t>
-            </w:r>
-            <w:r>
-              <w:rPr>
-                <w:rFonts w:eastAsia="Times New Roman" w:cs="Times New Roman" w:ascii="Times New Roman" w:hAnsi="Times New Roman"/>
-                <w:color w:val="000000"/>
-                <w:sz w:val="24"/>
-                <w:szCs w:val="24"/>
-                <w:lang w:eastAsia="ru-RU"/>
-              </w:rPr>
-              <w:t>}</w:t>
-            </w:r>
-          </w:p>
-        </w:tc>
-        <w:tc>
-          <w:tcPr>
-            <w:tcW w:w="2182" w:type="dxa"/>
-            <w:tcBorders/>
-          </w:tcPr>
-          <w:p>
-            <w:pPr>
-              <w:pStyle w:val="Normal"/>
-              <w:widowControl w:val="false"/>
-              <w:suppressAutoHyphens w:val="true"/>
-              <w:spacing w:before="0" w:after="200"/>
-              <w:jc w:val="left"/>
-              <w:rPr>
-                <w:rFonts w:ascii="Times New Roman" w:hAnsi="Times New Roman" w:eastAsia="Times New Roman" w:cs="Times New Roman"/>
-                <w:color w:val="000000"/>
-                <w:sz w:val="24"/>
-                <w:szCs w:val="24"/>
-                <w:lang w:eastAsia="ru-RU"/>
-              </w:rPr>
-            </w:pPr>
-            <w:r>
-              <w:rPr>
-                <w:rFonts w:eastAsia="Times New Roman" w:cs="Times New Roman" w:ascii="Times New Roman" w:hAnsi="Times New Roman"/>
-                <w:color w:val="000000"/>
-                <w:sz w:val="24"/>
-                <w:szCs w:val="24"/>
-                <w:lang w:eastAsia="ru-RU"/>
-              </w:rPr>
-            </w:r>
-          </w:p>
-        </w:tc>
-        <w:tc>
-          <w:tcPr>
-            <w:tcW w:w="2196" w:type="dxa"/>
-            <w:tcBorders/>
-          </w:tcPr>
-          <w:p>
-            <w:pPr>
-              <w:pStyle w:val="Normal"/>
-              <w:widowControl w:val="false"/>
-              <w:suppressAutoHyphens w:val="true"/>
-              <w:spacing w:before="0" w:after="200"/>
-              <w:jc w:val="left"/>
-              <w:rPr>
-                <w:rFonts w:ascii="Times New Roman" w:hAnsi="Times New Roman" w:eastAsia="Times New Roman" w:cs="Times New Roman"/>
-                <w:sz w:val="24"/>
-                <w:szCs w:val="24"/>
-                <w:lang w:eastAsia="ru-RU"/>
-              </w:rPr>
-            </w:pPr>
-            <w:r>
-              <w:rPr>
-                <w:rFonts w:eastAsia="Times New Roman" w:cs="Times New Roman" w:ascii="Times New Roman" w:hAnsi="Times New Roman"/>
-                <w:sz w:val="24"/>
-                <w:szCs w:val="24"/>
-                <w:lang w:eastAsia="ru-RU"/>
-              </w:rPr>
-            </w:r>
-          </w:p>
-        </w:tc>
-      </w:tr>
-      <w:tr>
-        <w:trPr>
-          <w:trHeight w:val="378" w:hRule="atLeast"/>
-        </w:trPr>
-        <w:tc>
-          <w:tcPr>
-            <w:tcW w:w="506" w:type="dxa"/>
-            <w:tcBorders/>
-          </w:tcPr>
-          <w:p>
-            <w:pPr>
-              <w:pStyle w:val="Normal"/>
-              <w:widowControl w:val="false"/>
-              <w:suppressAutoHyphens w:val="true"/>
-              <w:spacing w:before="0" w:after="200"/>
-              <w:jc w:val="left"/>
-              <w:rPr>
-                <w:rFonts w:ascii="Times New Roman" w:hAnsi="Times New Roman" w:eastAsia="Times New Roman" w:cs="Times New Roman"/>
-                <w:sz w:val="24"/>
-                <w:szCs w:val="24"/>
-                <w:lang w:eastAsia="ru-RU"/>
-              </w:rPr>
-            </w:pPr>
-            <w:r>
-              <w:rPr>
-                <w:rFonts w:eastAsia="Times New Roman" w:cs="Times New Roman" w:ascii="Times New Roman" w:hAnsi="Times New Roman"/>
-                <w:kern w:val="0"/>
-                <w:sz w:val="24"/>
-                <w:szCs w:val="24"/>
-                <w:lang w:val="ru-RU" w:eastAsia="ru-RU" w:bidi="ar-SA"/>
-              </w:rPr>
-              <w:t>2</w:t>
-            </w:r>
-          </w:p>
-        </w:tc>
-        <w:tc>
-          <w:tcPr>
-            <w:tcW w:w="2824" w:type="dxa"/>
-            <w:tcBorders/>
-          </w:tcPr>
-          <w:p>
-            <w:pPr>
-              <w:pStyle w:val="Normal"/>
-              <w:widowControl w:val="false"/>
-              <w:suppressAutoHyphens w:val="true"/>
-              <w:spacing w:before="0" w:after="200"/>
-              <w:jc w:val="left"/>
-              <w:rPr>
-                <w:color w:val="000000"/>
-              </w:rPr>
-            </w:pPr>
-            <w:r>
-              <w:rPr>
-                <w:rFonts w:eastAsia="Times New Roman" w:cs="Times New Roman" w:ascii="Times New Roman" w:hAnsi="Times New Roman"/>
-                <w:color w:val="000000"/>
-                <w:sz w:val="24"/>
-                <w:szCs w:val="24"/>
-                <w:lang w:eastAsia="ru-RU"/>
-              </w:rPr>
-              <w:t>{x</w:t>
-            </w:r>
-            <w:r>
-              <w:rPr>
-                <w:rFonts w:eastAsia="Times New Roman" w:cs="Times New Roman" w:ascii="Times New Roman" w:hAnsi="Times New Roman"/>
-                <w:color w:val="000000"/>
-                <w:sz w:val="24"/>
-                <w:szCs w:val="24"/>
-                <w:lang w:eastAsia="ru-RU"/>
-              </w:rPr>
-              <w:t>1</w:t>
-            </w:r>
-            <w:r>
-              <w:rPr>
-                <w:rFonts w:eastAsia="Times New Roman" w:cs="Times New Roman" w:ascii="Times New Roman" w:hAnsi="Times New Roman"/>
-                <w:color w:val="000000"/>
-                <w:sz w:val="24"/>
-                <w:szCs w:val="24"/>
-                <w:lang w:eastAsia="ru-RU"/>
-              </w:rPr>
-              <w:t>}</w:t>
-            </w:r>
-          </w:p>
-        </w:tc>
-        <w:tc>
-          <w:tcPr>
-            <w:tcW w:w="1828" w:type="dxa"/>
-            <w:tcBorders/>
-          </w:tcPr>
-          <w:p>
-            <w:pPr>
-              <w:pStyle w:val="Normal"/>
-              <w:widowControl w:val="false"/>
-              <w:suppressAutoHyphens w:val="true"/>
-              <w:spacing w:before="0" w:after="200"/>
-              <w:jc w:val="left"/>
-              <w:rPr>
-                <w:color w:val="000000"/>
-              </w:rPr>
-            </w:pPr>
-            <w:r>
-              <w:rPr>
-                <w:rFonts w:eastAsia="Times New Roman" w:cs="Times New Roman" w:ascii="Times New Roman" w:hAnsi="Times New Roman"/>
-                <w:color w:val="000000"/>
-                <w:sz w:val="24"/>
-                <w:szCs w:val="24"/>
-                <w:lang w:eastAsia="ru-RU"/>
-              </w:rPr>
-              <w:t>{y</w:t>
-            </w:r>
-            <w:r>
-              <w:rPr>
-                <w:rFonts w:eastAsia="Times New Roman" w:cs="Times New Roman" w:ascii="Times New Roman" w:hAnsi="Times New Roman"/>
-                <w:color w:val="000000"/>
-                <w:sz w:val="24"/>
-                <w:szCs w:val="24"/>
-                <w:lang w:eastAsia="ru-RU"/>
-              </w:rPr>
-              <w:t>1</w:t>
-            </w:r>
-            <w:r>
-              <w:rPr>
-                <w:rFonts w:eastAsia="Times New Roman" w:cs="Times New Roman" w:ascii="Times New Roman" w:hAnsi="Times New Roman"/>
-                <w:color w:val="000000"/>
-                <w:sz w:val="24"/>
-                <w:szCs w:val="24"/>
-                <w:lang w:eastAsia="ru-RU"/>
-              </w:rPr>
-              <w:t>}</w:t>
-            </w:r>
-          </w:p>
-        </w:tc>
-        <w:tc>
-          <w:tcPr>
-            <w:tcW w:w="2182" w:type="dxa"/>
-            <w:tcBorders/>
-          </w:tcPr>
-          <w:p>
-            <w:pPr>
-              <w:pStyle w:val="Normal"/>
-              <w:widowControl w:val="false"/>
-              <w:suppressAutoHyphens w:val="true"/>
-              <w:spacing w:before="0" w:after="200"/>
-              <w:jc w:val="left"/>
-              <w:rPr>
-                <w:rFonts w:ascii="Times New Roman" w:hAnsi="Times New Roman" w:eastAsia="Times New Roman" w:cs="Times New Roman"/>
-                <w:color w:val="000000"/>
-                <w:sz w:val="24"/>
-                <w:szCs w:val="24"/>
-                <w:lang w:eastAsia="ru-RU"/>
-              </w:rPr>
-            </w:pPr>
-            <w:r>
-              <w:rPr>
-                <w:rFonts w:eastAsia="Times New Roman" w:cs="Times New Roman" w:ascii="Times New Roman" w:hAnsi="Times New Roman"/>
-                <w:color w:val="000000"/>
-                <w:sz w:val="24"/>
-                <w:szCs w:val="24"/>
-                <w:lang w:eastAsia="ru-RU"/>
-              </w:rPr>
-            </w:r>
-          </w:p>
-        </w:tc>
-        <w:tc>
-          <w:tcPr>
-            <w:tcW w:w="2196" w:type="dxa"/>
-            <w:tcBorders/>
-          </w:tcPr>
-          <w:p>
-            <w:pPr>
-              <w:pStyle w:val="Normal"/>
-              <w:widowControl w:val="false"/>
-              <w:suppressAutoHyphens w:val="true"/>
-              <w:spacing w:before="0" w:after="200"/>
-              <w:jc w:val="left"/>
-              <w:rPr>
-                <w:rFonts w:ascii="Times New Roman" w:hAnsi="Times New Roman" w:eastAsia="Times New Roman" w:cs="Times New Roman"/>
-                <w:sz w:val="24"/>
-                <w:szCs w:val="24"/>
-                <w:lang w:eastAsia="ru-RU"/>
-              </w:rPr>
-            </w:pPr>
-            <w:r>
-              <w:rPr>
-                <w:rFonts w:eastAsia="Times New Roman" w:cs="Times New Roman" w:ascii="Times New Roman" w:hAnsi="Times New Roman"/>
-                <w:sz w:val="24"/>
-                <w:szCs w:val="24"/>
-                <w:lang w:eastAsia="ru-RU"/>
-              </w:rPr>
-            </w:r>
-          </w:p>
-        </w:tc>
-      </w:tr>
-      <w:tr>
-        <w:trPr>
-          <w:trHeight w:val="378" w:hRule="atLeast"/>
-        </w:trPr>
-        <w:tc>
-          <w:tcPr>
-            <w:tcW w:w="506" w:type="dxa"/>
-            <w:tcBorders/>
-          </w:tcPr>
-          <w:p>
-            <w:pPr>
-              <w:pStyle w:val="Normal"/>
-              <w:widowControl w:val="false"/>
-              <w:suppressAutoHyphens w:val="true"/>
-              <w:spacing w:before="0" w:after="200"/>
-              <w:jc w:val="left"/>
-              <w:rPr>
-                <w:rFonts w:ascii="Times New Roman" w:hAnsi="Times New Roman" w:eastAsia="Times New Roman" w:cs="Times New Roman"/>
-                <w:sz w:val="24"/>
-                <w:szCs w:val="24"/>
-                <w:lang w:eastAsia="ru-RU"/>
-              </w:rPr>
-            </w:pPr>
-            <w:r>
-              <w:rPr>
-                <w:rFonts w:eastAsia="Times New Roman" w:cs="Times New Roman" w:ascii="Times New Roman" w:hAnsi="Times New Roman"/>
-                <w:kern w:val="0"/>
-                <w:sz w:val="24"/>
-                <w:szCs w:val="24"/>
-                <w:lang w:val="ru-RU" w:eastAsia="ru-RU" w:bidi="ar-SA"/>
-              </w:rPr>
-              <w:t>3</w:t>
-            </w:r>
-          </w:p>
-        </w:tc>
-        <w:tc>
-          <w:tcPr>
-            <w:tcW w:w="2824" w:type="dxa"/>
-            <w:tcBorders/>
-          </w:tcPr>
-          <w:p>
-            <w:pPr>
-              <w:pStyle w:val="Normal"/>
-              <w:widowControl w:val="false"/>
-              <w:suppressAutoHyphens w:val="true"/>
-              <w:spacing w:before="0" w:after="200"/>
-              <w:jc w:val="left"/>
-              <w:rPr>
-                <w:color w:val="000000"/>
-              </w:rPr>
-            </w:pPr>
-            <w:r>
-              <w:rPr>
-                <w:rFonts w:eastAsia="Times New Roman" w:cs="Times New Roman" w:ascii="Times New Roman" w:hAnsi="Times New Roman"/>
-                <w:color w:val="000000"/>
-                <w:sz w:val="24"/>
-                <w:szCs w:val="24"/>
-                <w:lang w:eastAsia="ru-RU"/>
-              </w:rPr>
-              <w:t>{x</w:t>
-            </w:r>
-            <w:r>
-              <w:rPr>
-                <w:rFonts w:eastAsia="Times New Roman" w:cs="Times New Roman" w:ascii="Times New Roman" w:hAnsi="Times New Roman"/>
-                <w:color w:val="000000"/>
-                <w:sz w:val="24"/>
-                <w:szCs w:val="24"/>
-                <w:lang w:eastAsia="ru-RU"/>
-              </w:rPr>
-              <w:t>2</w:t>
-            </w:r>
-            <w:r>
-              <w:rPr>
-                <w:rFonts w:eastAsia="Times New Roman" w:cs="Times New Roman" w:ascii="Times New Roman" w:hAnsi="Times New Roman"/>
-                <w:color w:val="000000"/>
-                <w:sz w:val="24"/>
-                <w:szCs w:val="24"/>
-                <w:lang w:eastAsia="ru-RU"/>
-              </w:rPr>
-              <w:t>}</w:t>
-            </w:r>
-          </w:p>
-        </w:tc>
-        <w:tc>
-          <w:tcPr>
-            <w:tcW w:w="1828" w:type="dxa"/>
-            <w:tcBorders/>
-          </w:tcPr>
-          <w:p>
-            <w:pPr>
-              <w:pStyle w:val="Normal"/>
-              <w:widowControl w:val="false"/>
-              <w:suppressAutoHyphens w:val="true"/>
-              <w:spacing w:before="0" w:after="200"/>
-              <w:jc w:val="left"/>
-              <w:rPr>
-                <w:color w:val="000000"/>
-              </w:rPr>
-            </w:pPr>
-            <w:r>
-              <w:rPr>
-                <w:rFonts w:eastAsia="Times New Roman" w:cs="Times New Roman" w:ascii="Times New Roman" w:hAnsi="Times New Roman"/>
-                <w:color w:val="000000"/>
-                <w:sz w:val="24"/>
-                <w:szCs w:val="24"/>
-                <w:lang w:eastAsia="ru-RU"/>
-              </w:rPr>
-              <w:t>{x</w:t>
-            </w:r>
-            <w:r>
-              <w:rPr>
-                <w:rFonts w:eastAsia="Times New Roman" w:cs="Times New Roman" w:ascii="Times New Roman" w:hAnsi="Times New Roman"/>
-                <w:color w:val="000000"/>
-                <w:sz w:val="24"/>
-                <w:szCs w:val="24"/>
-                <w:lang w:eastAsia="ru-RU"/>
-              </w:rPr>
-              <w:t>2</w:t>
-            </w:r>
-            <w:r>
-              <w:rPr>
-                <w:rFonts w:eastAsia="Times New Roman" w:cs="Times New Roman" w:ascii="Times New Roman" w:hAnsi="Times New Roman"/>
-                <w:color w:val="000000"/>
-                <w:sz w:val="24"/>
-                <w:szCs w:val="24"/>
-                <w:lang w:eastAsia="ru-RU"/>
-              </w:rPr>
-              <w:t>}</w:t>
-            </w:r>
-          </w:p>
-        </w:tc>
-        <w:tc>
-          <w:tcPr>
-            <w:tcW w:w="2182" w:type="dxa"/>
-            <w:tcBorders/>
-          </w:tcPr>
-          <w:p>
-            <w:pPr>
-              <w:pStyle w:val="Normal"/>
-              <w:widowControl w:val="false"/>
-              <w:suppressAutoHyphens w:val="true"/>
-              <w:spacing w:before="0" w:after="200"/>
-              <w:jc w:val="left"/>
-              <w:rPr>
-                <w:rFonts w:ascii="Times New Roman" w:hAnsi="Times New Roman" w:eastAsia="Times New Roman" w:cs="Times New Roman"/>
-                <w:color w:val="000000"/>
-                <w:sz w:val="24"/>
-                <w:szCs w:val="24"/>
-                <w:lang w:eastAsia="ru-RU"/>
-              </w:rPr>
-            </w:pPr>
-            <w:r>
-              <w:rPr>
-                <w:rFonts w:eastAsia="Times New Roman" w:cs="Times New Roman" w:ascii="Times New Roman" w:hAnsi="Times New Roman"/>
-                <w:color w:val="000000"/>
-                <w:sz w:val="24"/>
-                <w:szCs w:val="24"/>
-                <w:lang w:eastAsia="ru-RU"/>
-              </w:rPr>
-            </w:r>
-          </w:p>
-        </w:tc>
-        <w:tc>
-          <w:tcPr>
-            <w:tcW w:w="2196" w:type="dxa"/>
-            <w:tcBorders/>
-          </w:tcPr>
-          <w:p>
-            <w:pPr>
-              <w:pStyle w:val="Normal"/>
-              <w:widowControl w:val="false"/>
-              <w:suppressAutoHyphens w:val="true"/>
-              <w:spacing w:before="0" w:after="200"/>
-              <w:jc w:val="left"/>
-              <w:rPr>
-                <w:rFonts w:ascii="Times New Roman" w:hAnsi="Times New Roman" w:eastAsia="Times New Roman" w:cs="Times New Roman"/>
-                <w:sz w:val="24"/>
-                <w:szCs w:val="24"/>
-                <w:lang w:eastAsia="ru-RU"/>
-              </w:rPr>
-            </w:pPr>
-            <w:r>
-              <w:rPr>
-                <w:rFonts w:eastAsia="Times New Roman" w:cs="Times New Roman" w:ascii="Times New Roman" w:hAnsi="Times New Roman"/>
-                <w:sz w:val="24"/>
-                <w:szCs w:val="24"/>
-                <w:lang w:eastAsia="ru-RU"/>
-              </w:rPr>
-            </w:r>
-          </w:p>
-        </w:tc>
-      </w:tr>
-      <w:tr>
-        <w:trPr>
-          <w:trHeight w:val="256" w:hRule="atLeast"/>
-        </w:trPr>
-        <w:tc>
-          <w:tcPr>
-            <w:tcW w:w="506" w:type="dxa"/>
-            <w:tcBorders/>
-          </w:tcPr>
-          <w:p>
-            <w:pPr>
-              <w:pStyle w:val="Normal"/>
-              <w:widowControl w:val="false"/>
-              <w:suppressAutoHyphens w:val="true"/>
-              <w:spacing w:before="0" w:after="200"/>
-              <w:jc w:val="left"/>
-              <w:rPr>
-                <w:rFonts w:ascii="Times New Roman" w:hAnsi="Times New Roman" w:eastAsia="Times New Roman" w:cs="Times New Roman"/>
-                <w:sz w:val="24"/>
-                <w:szCs w:val="24"/>
-                <w:lang w:eastAsia="ru-RU"/>
-              </w:rPr>
-            </w:pPr>
-            <w:r>
-              <w:rPr>
-                <w:rFonts w:eastAsia="Times New Roman" w:cs="Times New Roman" w:ascii="Times New Roman" w:hAnsi="Times New Roman"/>
-                <w:kern w:val="0"/>
-                <w:sz w:val="24"/>
-                <w:szCs w:val="24"/>
-                <w:lang w:val="ru-RU" w:eastAsia="ru-RU" w:bidi="ar-SA"/>
-              </w:rPr>
-              <w:t>4</w:t>
-            </w:r>
-          </w:p>
-        </w:tc>
-        <w:tc>
-          <w:tcPr>
-            <w:tcW w:w="2824" w:type="dxa"/>
-            <w:tcBorders/>
-          </w:tcPr>
-          <w:p>
-            <w:pPr>
-              <w:pStyle w:val="Normal"/>
-              <w:widowControl w:val="false"/>
-              <w:suppressAutoHyphens w:val="true"/>
-              <w:spacing w:before="0" w:after="200"/>
-              <w:jc w:val="left"/>
-              <w:rPr>
-                <w:color w:val="000000"/>
-              </w:rPr>
-            </w:pPr>
-            <w:r>
-              <w:rPr>
-                <w:rFonts w:eastAsia="Times New Roman" w:cs="Times New Roman" w:ascii="Times New Roman" w:hAnsi="Times New Roman"/>
-                <w:color w:val="000000"/>
-                <w:sz w:val="24"/>
-                <w:szCs w:val="24"/>
-                <w:lang w:eastAsia="ru-RU"/>
-              </w:rPr>
-              <w:t>x4</w:t>
-            </w:r>
-          </w:p>
-        </w:tc>
-        <w:tc>
-          <w:tcPr>
-            <w:tcW w:w="1828" w:type="dxa"/>
-            <w:tcBorders/>
-          </w:tcPr>
-          <w:p>
-            <w:pPr>
-              <w:pStyle w:val="Normal"/>
-              <w:widowControl w:val="false"/>
-              <w:suppressAutoHyphens w:val="true"/>
-              <w:spacing w:before="0" w:after="200"/>
-              <w:jc w:val="left"/>
-              <w:rPr>
-                <w:color w:val="000000"/>
-              </w:rPr>
-            </w:pPr>
-            <w:r>
-              <w:rPr>
-                <w:rFonts w:eastAsia="Times New Roman" w:cs="Times New Roman" w:ascii="Times New Roman" w:hAnsi="Times New Roman"/>
-                <w:color w:val="000000"/>
-                <w:sz w:val="24"/>
-                <w:szCs w:val="24"/>
-                <w:lang w:eastAsia="ru-RU"/>
-              </w:rPr>
-              <w:t>y4</w:t>
-            </w:r>
-          </w:p>
-        </w:tc>
-        <w:tc>
-          <w:tcPr>
-            <w:tcW w:w="2182" w:type="dxa"/>
-            <w:tcBorders/>
-          </w:tcPr>
-          <w:p>
-            <w:pPr>
-              <w:pStyle w:val="Normal"/>
-              <w:widowControl w:val="false"/>
-              <w:suppressAutoHyphens w:val="true"/>
-              <w:spacing w:before="0" w:after="200"/>
-              <w:jc w:val="left"/>
-              <w:rPr>
-                <w:rFonts w:ascii="Times New Roman" w:hAnsi="Times New Roman" w:eastAsia="Times New Roman" w:cs="Times New Roman"/>
-                <w:color w:val="000000"/>
-                <w:sz w:val="24"/>
-                <w:szCs w:val="24"/>
-                <w:lang w:eastAsia="ru-RU"/>
-              </w:rPr>
-            </w:pPr>
-            <w:r>
-              <w:rPr>
-                <w:rFonts w:eastAsia="Times New Roman" w:cs="Times New Roman" w:ascii="Times New Roman" w:hAnsi="Times New Roman"/>
-                <w:color w:val="000000"/>
-                <w:sz w:val="24"/>
-                <w:szCs w:val="24"/>
-                <w:lang w:eastAsia="ru-RU"/>
-              </w:rPr>
-            </w:r>
-          </w:p>
-        </w:tc>
-        <w:tc>
-          <w:tcPr>
-            <w:tcW w:w="2196" w:type="dxa"/>
-            <w:tcBorders/>
-          </w:tcPr>
-          <w:p>
-            <w:pPr>
-              <w:pStyle w:val="Normal"/>
-              <w:widowControl w:val="false"/>
-              <w:suppressAutoHyphens w:val="true"/>
-              <w:spacing w:before="0" w:after="200"/>
-              <w:jc w:val="left"/>
-              <w:rPr>
-                <w:rFonts w:ascii="Times New Roman" w:hAnsi="Times New Roman" w:eastAsia="Times New Roman" w:cs="Times New Roman"/>
-                <w:sz w:val="24"/>
-                <w:szCs w:val="24"/>
-                <w:lang w:eastAsia="ru-RU"/>
-              </w:rPr>
-            </w:pPr>
-            <w:r>
-              <w:rPr>
-                <w:rFonts w:eastAsia="Times New Roman" w:cs="Times New Roman" w:ascii="Times New Roman" w:hAnsi="Times New Roman"/>
-                <w:sz w:val="24"/>
-                <w:szCs w:val="24"/>
-                <w:lang w:eastAsia="ru-RU"/>
-              </w:rPr>
-            </w:r>
-          </w:p>
-        </w:tc>
-      </w:tr>
-      <w:tr>
-        <w:trPr>
-          <w:trHeight w:val="256" w:hRule="atLeast"/>
-        </w:trPr>
-        <w:tc>
-          <w:tcPr>
-            <w:tcW w:w="506" w:type="dxa"/>
-            <w:tcBorders/>
-          </w:tcPr>
-          <w:p>
-            <w:pPr>
-              <w:pStyle w:val="Normal"/>
-              <w:widowControl w:val="false"/>
-              <w:suppressAutoHyphens w:val="true"/>
-              <w:spacing w:before="0" w:after="200"/>
-              <w:jc w:val="left"/>
-              <w:rPr>
-                <w:rFonts w:ascii="Times New Roman" w:hAnsi="Times New Roman" w:eastAsia="Times New Roman" w:cs="Times New Roman"/>
-                <w:sz w:val="24"/>
-                <w:szCs w:val="24"/>
-                <w:lang w:eastAsia="ru-RU"/>
-              </w:rPr>
-            </w:pPr>
-            <w:r>
-              <w:rPr>
-                <w:rFonts w:eastAsia="Times New Roman" w:cs="Times New Roman" w:ascii="Times New Roman" w:hAnsi="Times New Roman"/>
-                <w:kern w:val="0"/>
-                <w:sz w:val="24"/>
-                <w:szCs w:val="24"/>
-                <w:lang w:val="ru-RU" w:eastAsia="ru-RU" w:bidi="ar-SA"/>
-              </w:rPr>
-              <w:t>5</w:t>
-            </w:r>
-          </w:p>
-        </w:tc>
-        <w:tc>
-          <w:tcPr>
-            <w:tcW w:w="2824" w:type="dxa"/>
-            <w:tcBorders/>
-          </w:tcPr>
-          <w:p>
-            <w:pPr>
-              <w:pStyle w:val="Normal"/>
-              <w:widowControl w:val="false"/>
-              <w:suppressAutoHyphens w:val="true"/>
-              <w:spacing w:before="0" w:after="200"/>
-              <w:jc w:val="left"/>
-              <w:rPr>
-                <w:color w:val="000000"/>
-              </w:rPr>
-            </w:pPr>
-            <w:r>
-              <w:rPr>
-                <w:rFonts w:eastAsia="Times New Roman" w:cs="Times New Roman" w:ascii="Times New Roman" w:hAnsi="Times New Roman"/>
-                <w:color w:val="000000"/>
-                <w:sz w:val="24"/>
-                <w:szCs w:val="24"/>
-                <w:lang w:eastAsia="ru-RU"/>
-              </w:rPr>
-              <w:t>x5</w:t>
-            </w:r>
-          </w:p>
-        </w:tc>
-        <w:tc>
-          <w:tcPr>
-            <w:tcW w:w="1828" w:type="dxa"/>
-            <w:tcBorders/>
-          </w:tcPr>
-          <w:p>
-            <w:pPr>
-              <w:pStyle w:val="Normal"/>
-              <w:widowControl w:val="false"/>
-              <w:suppressAutoHyphens w:val="true"/>
-              <w:spacing w:before="0" w:after="200"/>
-              <w:jc w:val="left"/>
-              <w:rPr>
-                <w:color w:val="000000"/>
-              </w:rPr>
-            </w:pPr>
-            <w:r>
-              <w:rPr>
-                <w:rFonts w:eastAsia="Times New Roman" w:cs="Times New Roman" w:ascii="Times New Roman" w:hAnsi="Times New Roman"/>
-                <w:color w:val="000000"/>
-                <w:sz w:val="24"/>
-                <w:szCs w:val="24"/>
-                <w:lang w:eastAsia="ru-RU"/>
-              </w:rPr>
-              <w:t>y5</w:t>
-            </w:r>
-          </w:p>
-        </w:tc>
-        <w:tc>
-          <w:tcPr>
-            <w:tcW w:w="2182" w:type="dxa"/>
-            <w:tcBorders/>
-          </w:tcPr>
-          <w:p>
-            <w:pPr>
-              <w:pStyle w:val="Normal"/>
-              <w:widowControl w:val="false"/>
-              <w:suppressAutoHyphens w:val="true"/>
-              <w:spacing w:before="0" w:after="200"/>
-              <w:jc w:val="left"/>
-              <w:rPr>
-                <w:rFonts w:ascii="Times New Roman" w:hAnsi="Times New Roman" w:eastAsia="Times New Roman" w:cs="Times New Roman"/>
-                <w:color w:val="000000"/>
-                <w:sz w:val="24"/>
-                <w:szCs w:val="24"/>
-                <w:lang w:eastAsia="ru-RU"/>
-              </w:rPr>
-            </w:pPr>
-            <w:r>
-              <w:rPr>
-                <w:rFonts w:eastAsia="Times New Roman" w:cs="Times New Roman" w:ascii="Times New Roman" w:hAnsi="Times New Roman"/>
-                <w:color w:val="000000"/>
-                <w:sz w:val="24"/>
-                <w:szCs w:val="24"/>
-                <w:lang w:eastAsia="ru-RU"/>
-              </w:rPr>
-            </w:r>
-          </w:p>
-        </w:tc>
-        <w:tc>
-          <w:tcPr>
-            <w:tcW w:w="2196" w:type="dxa"/>
-            <w:tcBorders/>
-          </w:tcPr>
-          <w:p>
-            <w:pPr>
-              <w:pStyle w:val="Normal"/>
-              <w:widowControl w:val="false"/>
-              <w:suppressAutoHyphens w:val="true"/>
-              <w:spacing w:before="0" w:after="200"/>
-              <w:jc w:val="left"/>
-              <w:rPr>
-                <w:rFonts w:ascii="Times New Roman" w:hAnsi="Times New Roman" w:eastAsia="Times New Roman" w:cs="Times New Roman"/>
-                <w:sz w:val="24"/>
-                <w:szCs w:val="24"/>
-                <w:lang w:eastAsia="ru-RU"/>
-              </w:rPr>
-            </w:pPr>
-            <w:r>
-              <w:rPr>
-                <w:rFonts w:eastAsia="Times New Roman" w:cs="Times New Roman" w:ascii="Times New Roman" w:hAnsi="Times New Roman"/>
-                <w:sz w:val="24"/>
-                <w:szCs w:val="24"/>
-                <w:lang w:eastAsia="ru-RU"/>
-              </w:rPr>
-            </w:r>
-          </w:p>
-        </w:tc>
-      </w:tr>
-      <w:tr>
-        <w:trPr>
-          <w:trHeight w:val="256" w:hRule="atLeast"/>
-        </w:trPr>
-        <w:tc>
-          <w:tcPr>
-            <w:tcW w:w="506" w:type="dxa"/>
-            <w:tcBorders/>
-          </w:tcPr>
-          <w:p>
-            <w:pPr>
-              <w:pStyle w:val="Normal"/>
-              <w:widowControl w:val="false"/>
-              <w:suppressAutoHyphens w:val="true"/>
-              <w:spacing w:before="0" w:after="200"/>
-              <w:jc w:val="left"/>
-              <w:rPr>
-                <w:rFonts w:ascii="Times New Roman" w:hAnsi="Times New Roman" w:eastAsia="Times New Roman" w:cs="Times New Roman"/>
-                <w:sz w:val="24"/>
-                <w:szCs w:val="24"/>
-                <w:lang w:eastAsia="ru-RU"/>
-              </w:rPr>
-            </w:pPr>
-            <w:r>
-              <w:rPr>
-                <w:rFonts w:eastAsia="Times New Roman" w:cs="Times New Roman" w:ascii="Times New Roman" w:hAnsi="Times New Roman"/>
-                <w:kern w:val="0"/>
-                <w:sz w:val="24"/>
-                <w:szCs w:val="24"/>
-                <w:lang w:val="ru-RU" w:eastAsia="ru-RU" w:bidi="ar-SA"/>
-              </w:rPr>
-              <w:t>6</w:t>
-            </w:r>
-          </w:p>
-        </w:tc>
-        <w:tc>
-          <w:tcPr>
-            <w:tcW w:w="2824" w:type="dxa"/>
-            <w:tcBorders/>
-          </w:tcPr>
-          <w:p>
-            <w:pPr>
-              <w:pStyle w:val="Normal"/>
-              <w:widowControl w:val="false"/>
-              <w:suppressAutoHyphens w:val="true"/>
-              <w:spacing w:before="0" w:after="200"/>
-              <w:jc w:val="left"/>
-              <w:rPr>
-                <w:color w:val="000000"/>
-              </w:rPr>
-            </w:pPr>
-            <w:r>
-              <w:rPr>
-                <w:rFonts w:eastAsia="Times New Roman" w:cs="Times New Roman" w:ascii="Times New Roman" w:hAnsi="Times New Roman"/>
-                <w:color w:val="000000"/>
-                <w:sz w:val="24"/>
-                <w:szCs w:val="24"/>
-                <w:lang w:eastAsia="ru-RU"/>
-              </w:rPr>
-              <w:t>x6</w:t>
-            </w:r>
-          </w:p>
-        </w:tc>
-        <w:tc>
-          <w:tcPr>
-            <w:tcW w:w="1828" w:type="dxa"/>
-            <w:tcBorders/>
-          </w:tcPr>
-          <w:p>
-            <w:pPr>
-              <w:pStyle w:val="Normal"/>
-              <w:widowControl w:val="false"/>
-              <w:suppressAutoHyphens w:val="true"/>
-              <w:spacing w:before="0" w:after="200"/>
-              <w:jc w:val="left"/>
-              <w:rPr>
-                <w:color w:val="000000"/>
-              </w:rPr>
-            </w:pPr>
-            <w:r>
-              <w:rPr>
-                <w:rFonts w:eastAsia="Times New Roman" w:cs="Times New Roman" w:ascii="Times New Roman" w:hAnsi="Times New Roman"/>
-                <w:color w:val="000000"/>
-                <w:sz w:val="24"/>
-                <w:szCs w:val="24"/>
-                <w:lang w:eastAsia="ru-RU"/>
-              </w:rPr>
-              <w:t>y6</w:t>
-            </w:r>
-          </w:p>
-        </w:tc>
-        <w:tc>
-          <w:tcPr>
-            <w:tcW w:w="2182" w:type="dxa"/>
-            <w:tcBorders/>
-          </w:tcPr>
-          <w:p>
-            <w:pPr>
-              <w:pStyle w:val="Normal"/>
-              <w:widowControl w:val="false"/>
-              <w:suppressAutoHyphens w:val="true"/>
-              <w:spacing w:before="0" w:after="200"/>
-              <w:jc w:val="left"/>
-              <w:rPr>
-                <w:rFonts w:ascii="Times New Roman" w:hAnsi="Times New Roman" w:eastAsia="Times New Roman" w:cs="Times New Roman"/>
-                <w:color w:val="000000"/>
-                <w:sz w:val="24"/>
-                <w:szCs w:val="24"/>
-                <w:lang w:eastAsia="ru-RU"/>
-              </w:rPr>
-            </w:pPr>
-            <w:r>
-              <w:rPr>
-                <w:rFonts w:eastAsia="Times New Roman" w:cs="Times New Roman" w:ascii="Times New Roman" w:hAnsi="Times New Roman"/>
-                <w:color w:val="000000"/>
-                <w:sz w:val="24"/>
-                <w:szCs w:val="24"/>
-                <w:lang w:eastAsia="ru-RU"/>
-              </w:rPr>
-            </w:r>
-          </w:p>
-        </w:tc>
-        <w:tc>
-          <w:tcPr>
-            <w:tcW w:w="2196" w:type="dxa"/>
-            <w:tcBorders/>
-          </w:tcPr>
-          <w:p>
-            <w:pPr>
-              <w:pStyle w:val="Normal"/>
-              <w:widowControl w:val="false"/>
-              <w:suppressAutoHyphens w:val="true"/>
-              <w:spacing w:before="0" w:after="200"/>
-              <w:jc w:val="left"/>
-              <w:rPr>
-                <w:rFonts w:ascii="Times New Roman" w:hAnsi="Times New Roman" w:eastAsia="Times New Roman" w:cs="Times New Roman"/>
-                <w:sz w:val="24"/>
-                <w:szCs w:val="24"/>
-                <w:lang w:eastAsia="ru-RU"/>
-              </w:rPr>
-            </w:pPr>
-            <w:r>
-              <w:rPr>
-                <w:rFonts w:eastAsia="Times New Roman" w:cs="Times New Roman" w:ascii="Times New Roman" w:hAnsi="Times New Roman"/>
-                <w:sz w:val="24"/>
-                <w:szCs w:val="24"/>
-                <w:lang w:eastAsia="ru-RU"/>
-              </w:rPr>
             </w:r>
           </w:p>
         </w:tc>
@@ -1631,7 +599,7 @@
         </w:tc>
         <w:tc>
           <w:tcPr>
-            <w:tcW w:w="2824" w:type="dxa"/>
+            <w:tcW w:w="2823" w:type="dxa"/>
             <w:tcBorders/>
           </w:tcPr>
           <w:p>
@@ -1661,7 +629,7 @@
         </w:tc>
         <w:tc>
           <w:tcPr>
-            <w:tcW w:w="1828" w:type="dxa"/>
+            <w:tcW w:w="1829" w:type="dxa"/>
             <w:tcBorders/>
           </w:tcPr>
           <w:p>
@@ -1691,7 +659,7 @@
         </w:tc>
         <w:tc>
           <w:tcPr>
-            <w:tcW w:w="2182" w:type="dxa"/>
+            <w:tcW w:w="2178" w:type="dxa"/>
             <w:tcBorders/>
           </w:tcPr>
           <w:p>
@@ -1721,7 +689,7 @@
         </w:tc>
         <w:tc>
           <w:tcPr>
-            <w:tcW w:w="2196" w:type="dxa"/>
+            <w:tcW w:w="2200" w:type="dxa"/>
             <w:tcBorders/>
           </w:tcPr>
           <w:p>
@@ -1786,7 +754,7 @@
         </w:tc>
         <w:tc>
           <w:tcPr>
-            <w:tcW w:w="2824" w:type="dxa"/>
+            <w:tcW w:w="2823" w:type="dxa"/>
             <w:tcBorders/>
           </w:tcPr>
           <w:p>
@@ -1816,7 +784,7 @@
         </w:tc>
         <w:tc>
           <w:tcPr>
-            <w:tcW w:w="1828" w:type="dxa"/>
+            <w:tcW w:w="1829" w:type="dxa"/>
             <w:tcBorders/>
           </w:tcPr>
           <w:p>
@@ -1846,7 +814,7 @@
         </w:tc>
         <w:tc>
           <w:tcPr>
-            <w:tcW w:w="2182" w:type="dxa"/>
+            <w:tcW w:w="2178" w:type="dxa"/>
             <w:tcBorders/>
           </w:tcPr>
           <w:p>
@@ -1876,7 +844,7 @@
         </w:tc>
         <w:tc>
           <w:tcPr>
-            <w:tcW w:w="2196" w:type="dxa"/>
+            <w:tcW w:w="2200" w:type="dxa"/>
             <w:tcBorders/>
           </w:tcPr>
           <w:p>
@@ -1971,7 +939,7 @@
           <w:rFonts w:cs="Times New Roman" w:ascii="Times New Roman" w:hAnsi="Times New Roman"/>
           <w:i/>
         </w:rPr>
-        <w:t xml:space="preserve">Должность                                              Подпись                                           И.О. Фамилия  </w:t>
+        <w:t xml:space="preserve">Должность                                              Подпись                               И.О. Фамилия  </w:t>
       </w:r>
     </w:p>
     <w:sectPr>
@@ -1981,7 +949,7 @@
       <w:pgNumType w:fmt="decimal"/>
       <w:formProt w:val="false"/>
       <w:textDirection w:val="lrTb"/>
-      <w:docGrid w:type="default" w:linePitch="360" w:charSpace="4096"/>
+      <w:docGrid w:type="default" w:linePitch="360" w:charSpace="0"/>
     </w:sectPr>
   </w:body>
 </w:document>
@@ -2389,10 +1357,10 @@
       <w:jc w:val="left"/>
     </w:pPr>
     <w:rPr>
-      <w:rFonts w:ascii="Calibri" w:hAnsi="Calibri" w:eastAsia="Calibri" w:cs="" w:asciiTheme="minorHAnsi" w:cstheme="minorBidi" w:eastAsiaTheme="minorHAnsi" w:hAnsiTheme="minorHAnsi"/>
+      <w:rFonts w:ascii="Liberation Serif" w:hAnsi="Liberation Serif" w:eastAsia="Calibri" w:cs="" w:cstheme="minorBidi" w:eastAsiaTheme="minorHAnsi"/>
       <w:color w:val="auto"/>
       <w:kern w:val="0"/>
-      <w:sz w:val="22"/>
+      <w:sz w:val="24"/>
       <w:szCs w:val="22"/>
       <w:lang w:val="ru-RU" w:eastAsia="en-US" w:bidi="ar-SA"/>
     </w:rPr>

</xml_diff>